<commit_message>
Actualización de los estados. Se agrega el estado EN ESPERA para la reserva
</commit_message>
<xml_diff>
--- a/documentacion/Documentos del Proyecto/Workflow de la Reserva.docx
+++ b/documentacion/Documentos del Proyecto/Workflow de la Reserva.docx
@@ -49,7 +49,7 @@
         </w:numPr>
       </w:pPr>
       <w:r>
-        <w:t>Aceptada</w:t>
+        <w:t>En Espera</w:t>
       </w:r>
     </w:p>
     <w:p>
@@ -61,7 +61,7 @@
         </w:numPr>
       </w:pPr>
       <w:r>
-        <w:t>Pagada</w:t>
+        <w:t>Aceptada</w:t>
       </w:r>
     </w:p>
     <w:p>
@@ -73,6 +73,18 @@
         </w:numPr>
       </w:pPr>
       <w:r>
+        <w:t>Pagada</w:t>
+      </w:r>
+    </w:p>
+    <w:p>
+      <w:pPr>
+        <w:pStyle w:val="Prrafodelista"/>
+        <w:numPr>
+          <w:ilvl w:val="0"/>
+          <w:numId w:val="1"/>
+        </w:numPr>
+      </w:pPr>
+      <w:r>
         <w:t>Cancelada</w:t>
       </w:r>
     </w:p>
@@ -125,11 +137,29 @@
     </w:p>
     <w:p>
       <w:r>
-        <w:t>Una reserva puede ser Modificada cuando se encuentre entre: Iniciada (1) y Aceptada (2).</w:t>
+        <w:t>Una reserva puede ser Modificada cuando se encuentre entre: Iniciada (1) y Aceptada (</w:t>
+      </w:r>
+      <w:r>
+        <w:t>3</w:t>
+      </w:r>
+      <w:r>
+        <w:t>).</w:t>
       </w:r>
       <w:r>
         <w:br/>
-        <w:t>Una reserva puede ser Cancelada cuando se encuentre entre: Aceptada (2) y Pagada (3).</w:t>
+        <w:t>Una reserva puede ser Cancelada cuando se encuentre entre: Aceptada (</w:t>
+      </w:r>
+      <w:r>
+        <w:t>3</w:t>
+      </w:r>
+      <w:r>
+        <w:t>) y Pagada (</w:t>
+      </w:r>
+      <w:r>
+        <w:t>4</w:t>
+      </w:r>
+      <w:r>
+        <w:t>).</w:t>
       </w:r>
     </w:p>
     <w:p/>
@@ -296,17 +326,33 @@
                 </w:p>
                 <w:p/>
                 <w:p/>
-                <w:p/>
                 <w:p>
                   <w:r>
-                    <w:t>Aceptada (2)</w:t>
+                    <w:t>En Espera (2)</w:t>
+                  </w:r>
+                </w:p>
+                <w:p>
+                  <w:r>
+                    <w:t>Aceptada (</w:t>
+                  </w:r>
+                  <w:r>
+                    <w:t>3</w:t>
+                  </w:r>
+                  <w:r>
+                    <w:t>)</w:t>
                   </w:r>
                 </w:p>
                 <w:p/>
                 <w:p/>
                 <w:p>
                   <w:r>
-                    <w:t>Pagada (3)</w:t>
+                    <w:t>Pagada (</w:t>
+                  </w:r>
+                  <w:r>
+                    <w:t>4</w:t>
+                  </w:r>
+                  <w:r>
+                    <w:t>)</w:t>
                   </w:r>
                 </w:p>
               </w:txbxContent>
@@ -764,7 +810,7 @@
               <v:h position="#0,#1"/>
             </v:handles>
           </v:shapetype>
-          <v:shape id="_x0000_s1040" type="#_x0000_t62" style="position:absolute;margin-left:-79.8pt;margin-top:18.2pt;width:64.5pt;height:32.25pt;z-index:251672576" adj="30508,19758" fillcolor="#c0504d [3205]" strokecolor="#f2f2f2 [3041]" strokeweight="3pt">
+          <v:shape id="_x0000_s1040" type="#_x0000_t62" style="position:absolute;margin-left:-79.8pt;margin-top:18.2pt;width:64.5pt;height:32.25pt;z-index:251672576" adj="24731,30809" fillcolor="#c0504d [3205]" strokecolor="#f2f2f2 [3041]" strokeweight="3pt">
             <v:shadow on="t" type="perspective" color="#622423 [1605]" opacity=".5" offset="1pt" offset2="-1pt"/>
             <v:textbox inset="0,0,0,0">
               <w:txbxContent>
@@ -793,6 +839,21 @@
     </w:p>
     <w:p/>
     <w:p>
+      <w:r>
+        <w:rPr>
+          <w:b/>
+          <w:i/>
+          <w:noProof/>
+          <w:sz w:val="28"/>
+          <w:u w:val="single"/>
+          <w:lang w:eastAsia="es-AR"/>
+        </w:rPr>
+        <w:pict>
+          <v:shape id="_x0000_s1045" type="#_x0000_t32" style="position:absolute;margin-left:68.7pt;margin-top:4.85pt;width:126.75pt;height:6.75pt;flip:x;z-index:251675648" o:connectortype="straight">
+            <v:stroke endarrow="block"/>
+          </v:shape>
+        </w:pict>
+      </w:r>
       <w:r>
         <w:rPr>
           <w:b/>
@@ -947,6 +1008,7 @@
         <w:rPr>
           <w:b/>
         </w:rPr>
+        <w:lastRenderedPageBreak/>
         <w:t>*</w:t>
       </w:r>
       <w:r>
@@ -982,7 +1044,6 @@
         <w:rPr>
           <w:b/>
         </w:rPr>
-        <w:lastRenderedPageBreak/>
         <w:t>*$</w:t>
       </w:r>
       <w:r>

</xml_diff>